<commit_message>
Initial import of 1.0.0 from IALA ARM
</commit_message>
<xml_diff>
--- a/S-125 Product Specification-1.0.0-Apr.2025 - main document.docx
+++ b/S-125 Product Specification-1.0.0-Apr.2025 - main document.docx
@@ -40256,20 +40256,19 @@
 <file path=customXml/item2.xml><?xml version="1.0" encoding="utf-8"?>
 <p:properties xmlns:p="http://schemas.microsoft.com/office/2006/metadata/properties" xmlns:xsi="http://www.w3.org/2001/XMLSchema-instance" xmlns:pc="http://schemas.microsoft.com/office/infopath/2007/PartnerControls">
   <documentManagement>
-    <lcf76f155ced4ddcb4097134ff3c332f xmlns="2f778161-7338-4b6e-9f09-8f4717fb44f3">
+    <lcf76f155ced4ddcb4097134ff3c332f xmlns="ac5f8115-f13f-4d01-aff4-515a67108c33">
       <Terms xmlns="http://schemas.microsoft.com/office/infopath/2007/PartnerControls"/>
     </lcf76f155ced4ddcb4097134ff3c332f>
-    <TaxCatchAll xmlns="4e7e82ff-130c-471f-a9b5-f315683a1046" xsi:nil="true"/>
+    <TaxCatchAll xmlns="06022411-6e02-423b-85fd-39e0748b9219" xsi:nil="true"/>
   </documentManagement>
 </p:properties>
 </file>
 
 <file path=customXml/item3.xml><?xml version="1.0" encoding="utf-8"?>
-<ct:contentTypeSchema xmlns:ct="http://schemas.microsoft.com/office/2006/metadata/contentType" xmlns:ma="http://schemas.microsoft.com/office/2006/metadata/properties/metaAttributes" ct:_="" ma:_="" ma:contentTypeName="Document" ma:contentTypeID="0x0101007B918D5BD4A1D94188B2EE8CC2E21114" ma:contentTypeVersion="18" ma:contentTypeDescription="Create a new document." ma:contentTypeScope="" ma:versionID="004a6f31c19190a65d8732892decf02b">
-  <xsd:schema xmlns:xsd="http://www.w3.org/2001/XMLSchema" xmlns:xs="http://www.w3.org/2001/XMLSchema" xmlns:p="http://schemas.microsoft.com/office/2006/metadata/properties" xmlns:ns2="2f778161-7338-4b6e-9f09-8f4717fb44f3" xmlns:ns3="6566abdf-dff7-47cb-8ff5-25b46305e088" xmlns:ns4="4e7e82ff-130c-471f-a9b5-f315683a1046" targetNamespace="http://schemas.microsoft.com/office/2006/metadata/properties" ma:root="true" ma:fieldsID="a6e434b74eec667ed73850456f27064c" ns2:_="" ns3:_="" ns4:_="">
-    <xsd:import namespace="2f778161-7338-4b6e-9f09-8f4717fb44f3"/>
-    <xsd:import namespace="6566abdf-dff7-47cb-8ff5-25b46305e088"/>
-    <xsd:import namespace="4e7e82ff-130c-471f-a9b5-f315683a1046"/>
+<ct:contentTypeSchema xmlns:ct="http://schemas.microsoft.com/office/2006/metadata/contentType" xmlns:ma="http://schemas.microsoft.com/office/2006/metadata/properties/metaAttributes" ct:_="" ma:_="" ma:contentTypeName="Document" ma:contentTypeID="0x010100FB4C6AB7F4ADAA4ABC48D93214FE8FD2" ma:contentTypeVersion="19" ma:contentTypeDescription="Create a new document." ma:contentTypeScope="" ma:versionID="75c9f3f451866b0d3c9120c8a094ca6d">
+  <xsd:schema xmlns:xsd="http://www.w3.org/2001/XMLSchema" xmlns:xs="http://www.w3.org/2001/XMLSchema" xmlns:p="http://schemas.microsoft.com/office/2006/metadata/properties" xmlns:ns2="ac5f8115-f13f-4d01-aff4-515a67108c33" xmlns:ns3="06022411-6e02-423b-85fd-39e0748b9219" targetNamespace="http://schemas.microsoft.com/office/2006/metadata/properties" ma:root="true" ma:fieldsID="15aae6c7c4885604f29bd56d2cee64f9" ns2:_="" ns3:_="">
+    <xsd:import namespace="ac5f8115-f13f-4d01-aff4-515a67108c33"/>
+    <xsd:import namespace="06022411-6e02-423b-85fd-39e0748b9219"/>
     <xsd:element name="properties">
       <xsd:complexType>
         <xsd:sequence>
@@ -40278,21 +40277,22 @@
               <xsd:all>
                 <xsd:element ref="ns2:MediaServiceMetadata" minOccurs="0"/>
                 <xsd:element ref="ns2:MediaServiceFastMetadata" minOccurs="0"/>
+                <xsd:element ref="ns2:MediaServiceAutoTags" minOccurs="0"/>
+                <xsd:element ref="ns2:MediaServiceOCR" minOccurs="0"/>
                 <xsd:element ref="ns2:MediaServiceDateTaken" minOccurs="0"/>
+                <xsd:element ref="ns2:MediaServiceLocation" minOccurs="0"/>
+                <xsd:element ref="ns3:SharedWithUsers" minOccurs="0"/>
+                <xsd:element ref="ns3:SharedWithDetails" minOccurs="0"/>
+                <xsd:element ref="ns2:MediaServiceGenerationTime" minOccurs="0"/>
+                <xsd:element ref="ns2:MediaServiceEventHashCode" minOccurs="0"/>
                 <xsd:element ref="ns2:MediaServiceAutoKeyPoints" minOccurs="0"/>
                 <xsd:element ref="ns2:MediaServiceKeyPoints" minOccurs="0"/>
-                <xsd:element ref="ns3:SharedWithUsers" minOccurs="0"/>
-                <xsd:element ref="ns3:SharedWithDetails" minOccurs="0"/>
                 <xsd:element ref="ns2:MediaLengthInSeconds" minOccurs="0"/>
-                <xsd:element ref="ns2:MediaServiceAutoTags" minOccurs="0"/>
                 <xsd:element ref="ns2:lcf76f155ced4ddcb4097134ff3c332f" minOccurs="0"/>
-                <xsd:element ref="ns4:TaxCatchAll" minOccurs="0"/>
-                <xsd:element ref="ns2:MediaServiceOCR" minOccurs="0"/>
-                <xsd:element ref="ns2:MediaServiceGenerationTime" minOccurs="0"/>
-                <xsd:element ref="ns2:MediaServiceEventHashCode" minOccurs="0"/>
+                <xsd:element ref="ns3:TaxCatchAll" minOccurs="0"/>
                 <xsd:element ref="ns2:MediaServiceObjectDetectorVersions" minOccurs="0"/>
                 <xsd:element ref="ns2:MediaServiceSearchProperties" minOccurs="0"/>
-                <xsd:element ref="ns2:MediaServiceLocation" minOccurs="0"/>
+                <xsd:element ref="ns2:MediaServiceBillingMetadata" minOccurs="0"/>
               </xsd:all>
             </xsd:complexType>
           </xsd:element>
@@ -40300,7 +40300,7 @@
       </xsd:complexType>
     </xsd:element>
   </xsd:schema>
-  <xsd:schema xmlns:xsd="http://www.w3.org/2001/XMLSchema" xmlns:xs="http://www.w3.org/2001/XMLSchema" xmlns:dms="http://schemas.microsoft.com/office/2006/documentManagement/types" xmlns:pc="http://schemas.microsoft.com/office/infopath/2007/PartnerControls" targetNamespace="2f778161-7338-4b6e-9f09-8f4717fb44f3" elementFormDefault="qualified">
+  <xsd:schema xmlns:xsd="http://www.w3.org/2001/XMLSchema" xmlns:xs="http://www.w3.org/2001/XMLSchema" xmlns:dms="http://schemas.microsoft.com/office/2006/documentManagement/types" xmlns:pc="http://schemas.microsoft.com/office/infopath/2007/PartnerControls" targetNamespace="ac5f8115-f13f-4d01-aff4-515a67108c33" elementFormDefault="qualified">
     <xsd:import namespace="http://schemas.microsoft.com/office/2006/documentManagement/types"/>
     <xsd:import namespace="http://schemas.microsoft.com/office/infopath/2007/PartnerControls"/>
     <xsd:element name="MediaServiceMetadata" ma:index="8" nillable="true" ma:displayName="MediaServiceMetadata" ma:hidden="true" ma:internalName="MediaServiceMetadata" ma:readOnly="true">
@@ -40313,77 +40313,82 @@
         <xsd:restriction base="dms:Note"/>
       </xsd:simpleType>
     </xsd:element>
-    <xsd:element name="MediaServiceDateTaken" ma:index="10" nillable="true" ma:displayName="MediaServiceDateTaken" ma:hidden="true" ma:internalName="MediaServiceDateTaken" ma:readOnly="true">
+    <xsd:element name="MediaServiceAutoTags" ma:index="10" nillable="true" ma:displayName="Tags" ma:internalName="MediaServiceAutoTags" ma:readOnly="true">
       <xsd:simpleType>
         <xsd:restriction base="dms:Text"/>
       </xsd:simpleType>
     </xsd:element>
-    <xsd:element name="MediaServiceAutoKeyPoints" ma:index="11" nillable="true" ma:displayName="MediaServiceAutoKeyPoints" ma:hidden="true" ma:internalName="MediaServiceAutoKeyPoints" ma:readOnly="true">
-      <xsd:simpleType>
-        <xsd:restriction base="dms:Note"/>
-      </xsd:simpleType>
-    </xsd:element>
-    <xsd:element name="MediaServiceKeyPoints" ma:index="12" nillable="true" ma:displayName="KeyPoints" ma:internalName="MediaServiceKeyPoints" ma:readOnly="true">
+    <xsd:element name="MediaServiceOCR" ma:index="11" nillable="true" ma:displayName="Extracted Text" ma:internalName="MediaServiceOCR" ma:readOnly="true">
       <xsd:simpleType>
         <xsd:restriction base="dms:Note">
           <xsd:maxLength value="255"/>
         </xsd:restriction>
       </xsd:simpleType>
     </xsd:element>
-    <xsd:element name="MediaLengthInSeconds" ma:index="15" nillable="true" ma:displayName="Length (seconds)" ma:internalName="MediaLengthInSeconds" ma:readOnly="true">
+    <xsd:element name="MediaServiceDateTaken" ma:index="12" nillable="true" ma:displayName="MediaServiceDateTaken" ma:hidden="true" ma:internalName="MediaServiceDateTaken" ma:readOnly="true">
+      <xsd:simpleType>
+        <xsd:restriction base="dms:Text"/>
+      </xsd:simpleType>
+    </xsd:element>
+    <xsd:element name="MediaServiceLocation" ma:index="13" nillable="true" ma:displayName="Location" ma:internalName="MediaServiceLocation" ma:readOnly="true">
+      <xsd:simpleType>
+        <xsd:restriction base="dms:Text"/>
+      </xsd:simpleType>
+    </xsd:element>
+    <xsd:element name="MediaServiceGenerationTime" ma:index="16" nillable="true" ma:displayName="MediaServiceGenerationTime" ma:hidden="true" ma:internalName="MediaServiceGenerationTime" ma:readOnly="true">
+      <xsd:simpleType>
+        <xsd:restriction base="dms:Text"/>
+      </xsd:simpleType>
+    </xsd:element>
+    <xsd:element name="MediaServiceEventHashCode" ma:index="17" nillable="true" ma:displayName="MediaServiceEventHashCode" ma:hidden="true" ma:internalName="MediaServiceEventHashCode" ma:readOnly="true">
+      <xsd:simpleType>
+        <xsd:restriction base="dms:Text"/>
+      </xsd:simpleType>
+    </xsd:element>
+    <xsd:element name="MediaServiceAutoKeyPoints" ma:index="18" nillable="true" ma:displayName="MediaServiceAutoKeyPoints" ma:hidden="true" ma:internalName="MediaServiceAutoKeyPoints" ma:readOnly="true">
+      <xsd:simpleType>
+        <xsd:restriction base="dms:Note"/>
+      </xsd:simpleType>
+    </xsd:element>
+    <xsd:element name="MediaServiceKeyPoints" ma:index="19" nillable="true" ma:displayName="KeyPoints" ma:internalName="MediaServiceKeyPoints" ma:readOnly="true">
+      <xsd:simpleType>
+        <xsd:restriction base="dms:Note">
+          <xsd:maxLength value="255"/>
+        </xsd:restriction>
+      </xsd:simpleType>
+    </xsd:element>
+    <xsd:element name="MediaLengthInSeconds" ma:index="20" nillable="true" ma:displayName="Length (seconds)" ma:internalName="MediaLengthInSeconds" ma:readOnly="true">
       <xsd:simpleType>
         <xsd:restriction base="dms:Unknown"/>
       </xsd:simpleType>
     </xsd:element>
-    <xsd:element name="MediaServiceAutoTags" ma:index="16" nillable="true" ma:displayName="Tags" ma:internalName="MediaServiceAutoTags" ma:readOnly="true">
-      <xsd:simpleType>
-        <xsd:restriction base="dms:Text"/>
-      </xsd:simpleType>
-    </xsd:element>
-    <xsd:element name="lcf76f155ced4ddcb4097134ff3c332f" ma:index="18" nillable="true" ma:taxonomy="true" ma:internalName="lcf76f155ced4ddcb4097134ff3c332f" ma:taxonomyFieldName="MediaServiceImageTags" ma:displayName="Image Tags" ma:readOnly="false" ma:fieldId="{5cf76f15-5ced-4ddc-b409-7134ff3c332f}" ma:taxonomyMulti="true" ma:sspId="2d88c65c-3d18-4304-bf56-a445aaa65aff" ma:termSetId="09814cd3-568e-fe90-9814-8d621ff8fb84" ma:anchorId="fba54fb3-c3e1-fe81-a776-ca4b69148c4d" ma:open="true" ma:isKeyword="false">
+    <xsd:element name="lcf76f155ced4ddcb4097134ff3c332f" ma:index="22" nillable="true" ma:taxonomy="true" ma:internalName="lcf76f155ced4ddcb4097134ff3c332f" ma:taxonomyFieldName="MediaServiceImageTags" ma:displayName="Image Tags" ma:readOnly="false" ma:fieldId="{5cf76f15-5ced-4ddc-b409-7134ff3c332f}" ma:taxonomyMulti="true" ma:sspId="31604d76-ecdf-464b-8720-89396eb59a62" ma:termSetId="09814cd3-568e-fe90-9814-8d621ff8fb84" ma:anchorId="fba54fb3-c3e1-fe81-a776-ca4b69148c4d" ma:open="true" ma:isKeyword="false">
       <xsd:complexType>
         <xsd:sequence>
           <xsd:element ref="pc:Terms" minOccurs="0" maxOccurs="1"/>
         </xsd:sequence>
       </xsd:complexType>
     </xsd:element>
-    <xsd:element name="MediaServiceOCR" ma:index="20" nillable="true" ma:displayName="Extracted Text" ma:internalName="MediaServiceOCR" ma:readOnly="true">
-      <xsd:simpleType>
-        <xsd:restriction base="dms:Note">
-          <xsd:maxLength value="255"/>
-        </xsd:restriction>
-      </xsd:simpleType>
-    </xsd:element>
-    <xsd:element name="MediaServiceGenerationTime" ma:index="21" nillable="true" ma:displayName="MediaServiceGenerationTime" ma:hidden="true" ma:internalName="MediaServiceGenerationTime" ma:readOnly="true">
+    <xsd:element name="MediaServiceObjectDetectorVersions" ma:index="24" nillable="true" ma:displayName="MediaServiceObjectDetectorVersions" ma:description="" ma:hidden="true" ma:indexed="true" ma:internalName="MediaServiceObjectDetectorVersions" ma:readOnly="true">
       <xsd:simpleType>
         <xsd:restriction base="dms:Text"/>
       </xsd:simpleType>
     </xsd:element>
-    <xsd:element name="MediaServiceEventHashCode" ma:index="22" nillable="true" ma:displayName="MediaServiceEventHashCode" ma:hidden="true" ma:internalName="MediaServiceEventHashCode" ma:readOnly="true">
-      <xsd:simpleType>
-        <xsd:restriction base="dms:Text"/>
-      </xsd:simpleType>
-    </xsd:element>
-    <xsd:element name="MediaServiceObjectDetectorVersions" ma:index="23" nillable="true" ma:displayName="MediaServiceObjectDetectorVersions" ma:hidden="true" ma:indexed="true" ma:internalName="MediaServiceObjectDetectorVersions" ma:readOnly="true">
-      <xsd:simpleType>
-        <xsd:restriction base="dms:Text"/>
-      </xsd:simpleType>
-    </xsd:element>
-    <xsd:element name="MediaServiceSearchProperties" ma:index="24" nillable="true" ma:displayName="MediaServiceSearchProperties" ma:hidden="true" ma:internalName="MediaServiceSearchProperties" ma:readOnly="true">
+    <xsd:element name="MediaServiceSearchProperties" ma:index="25" nillable="true" ma:displayName="MediaServiceSearchProperties" ma:hidden="true" ma:internalName="MediaServiceSearchProperties" ma:readOnly="true">
       <xsd:simpleType>
         <xsd:restriction base="dms:Note"/>
       </xsd:simpleType>
     </xsd:element>
-    <xsd:element name="MediaServiceLocation" ma:index="25" nillable="true" ma:displayName="Location" ma:indexed="true" ma:internalName="MediaServiceLocation" ma:readOnly="true">
+    <xsd:element name="MediaServiceBillingMetadata" ma:index="26" nillable="true" ma:displayName="MediaServiceBillingMetadata" ma:hidden="true" ma:internalName="MediaServiceBillingMetadata" ma:readOnly="true">
       <xsd:simpleType>
-        <xsd:restriction base="dms:Text"/>
+        <xsd:restriction base="dms:Note"/>
       </xsd:simpleType>
     </xsd:element>
   </xsd:schema>
-  <xsd:schema xmlns:xsd="http://www.w3.org/2001/XMLSchema" xmlns:xs="http://www.w3.org/2001/XMLSchema" xmlns:dms="http://schemas.microsoft.com/office/2006/documentManagement/types" xmlns:pc="http://schemas.microsoft.com/office/infopath/2007/PartnerControls" targetNamespace="6566abdf-dff7-47cb-8ff5-25b46305e088" elementFormDefault="qualified">
+  <xsd:schema xmlns:xsd="http://www.w3.org/2001/XMLSchema" xmlns:xs="http://www.w3.org/2001/XMLSchema" xmlns:dms="http://schemas.microsoft.com/office/2006/documentManagement/types" xmlns:pc="http://schemas.microsoft.com/office/infopath/2007/PartnerControls" targetNamespace="06022411-6e02-423b-85fd-39e0748b9219" elementFormDefault="qualified">
     <xsd:import namespace="http://schemas.microsoft.com/office/2006/documentManagement/types"/>
     <xsd:import namespace="http://schemas.microsoft.com/office/infopath/2007/PartnerControls"/>
-    <xsd:element name="SharedWithUsers" ma:index="13" nillable="true" ma:displayName="Shared With" ma:internalName="SharedWithUsers" ma:readOnly="true">
+    <xsd:element name="SharedWithUsers" ma:index="14" nillable="true" ma:displayName="Shared With" ma:internalName="SharedWithUsers" ma:readOnly="true">
       <xsd:complexType>
         <xsd:complexContent>
           <xsd:extension base="dms:UserMulti">
@@ -40402,18 +40407,14 @@
         </xsd:complexContent>
       </xsd:complexType>
     </xsd:element>
-    <xsd:element name="SharedWithDetails" ma:index="14" nillable="true" ma:displayName="Shared With Details" ma:internalName="SharedWithDetails" ma:readOnly="true">
+    <xsd:element name="SharedWithDetails" ma:index="15" nillable="true" ma:displayName="Shared With Details" ma:internalName="SharedWithDetails" ma:readOnly="true">
       <xsd:simpleType>
         <xsd:restriction base="dms:Note">
           <xsd:maxLength value="255"/>
         </xsd:restriction>
       </xsd:simpleType>
     </xsd:element>
-  </xsd:schema>
-  <xsd:schema xmlns:xsd="http://www.w3.org/2001/XMLSchema" xmlns:xs="http://www.w3.org/2001/XMLSchema" xmlns:dms="http://schemas.microsoft.com/office/2006/documentManagement/types" xmlns:pc="http://schemas.microsoft.com/office/infopath/2007/PartnerControls" targetNamespace="4e7e82ff-130c-471f-a9b5-f315683a1046" elementFormDefault="qualified">
-    <xsd:import namespace="http://schemas.microsoft.com/office/2006/documentManagement/types"/>
-    <xsd:import namespace="http://schemas.microsoft.com/office/infopath/2007/PartnerControls"/>
-    <xsd:element name="TaxCatchAll" ma:index="19" nillable="true" ma:displayName="Taxonomy Catch All Column" ma:hidden="true" ma:list="{141994a6-ea15-4543-ab3f-cb67152246d9}" ma:internalName="TaxCatchAll" ma:showField="CatchAllData" ma:web="6566abdf-dff7-47cb-8ff5-25b46305e088">
+    <xsd:element name="TaxCatchAll" ma:index="23" nillable="true" ma:displayName="Taxonomy Catch All Column" ma:hidden="true" ma:list="{ff2b8b40-6d33-49af-abef-1171a80bfd6f}" ma:internalName="TaxCatchAll" ma:showField="CatchAllData" ma:web="06022411-6e02-423b-85fd-39e0748b9219">
       <xsd:complexType>
         <xsd:complexContent>
           <xsd:extension base="dms:MultiChoiceLookup">
@@ -40548,23 +40549,7 @@
 </file>
 
 <file path=customXml/itemProps3.xml><?xml version="1.0" encoding="utf-8"?>
-<ds:datastoreItem xmlns:ds="http://schemas.openxmlformats.org/officeDocument/2006/customXml" ds:itemID="{2B4F7BB3-E858-4CCD-9109-F7EF2AD12EEB}">
-  <ds:schemaRefs>
-    <ds:schemaRef ds:uri="http://schemas.microsoft.com/office/2006/metadata/contentType"/>
-    <ds:schemaRef ds:uri="http://schemas.microsoft.com/office/2006/metadata/properties/metaAttributes"/>
-    <ds:schemaRef ds:uri="http://www.w3.org/2001/XMLSchema"/>
-    <ds:schemaRef ds:uri="http://schemas.microsoft.com/office/2006/metadata/properties"/>
-    <ds:schemaRef ds:uri="2f778161-7338-4b6e-9f09-8f4717fb44f3"/>
-    <ds:schemaRef ds:uri="6566abdf-dff7-47cb-8ff5-25b46305e088"/>
-    <ds:schemaRef ds:uri="4e7e82ff-130c-471f-a9b5-f315683a1046"/>
-    <ds:schemaRef ds:uri="http://schemas.microsoft.com/office/2006/documentManagement/types"/>
-    <ds:schemaRef ds:uri="http://schemas.microsoft.com/office/infopath/2007/PartnerControls"/>
-    <ds:schemaRef ds:uri="http://schemas.openxmlformats.org/package/2006/metadata/core-properties"/>
-    <ds:schemaRef ds:uri="http://purl.org/dc/elements/1.1/"/>
-    <ds:schemaRef ds:uri="http://purl.org/dc/terms/"/>
-    <ds:schemaRef ds:uri="http://schemas.microsoft.com/internal/obd"/>
-  </ds:schemaRefs>
-</ds:datastoreItem>
+<ds:datastoreItem xmlns:ds="http://schemas.openxmlformats.org/officeDocument/2006/customXml" ds:itemID="{E6F4F85F-6A7F-4DEE-8638-7C8E132ED49C}"/>
 </file>
 
 <file path=customXml/itemProps4.xml><?xml version="1.0" encoding="utf-8"?>

</xml_diff>